<commit_message>
selection box dimensions moved to redux store
</commit_message>
<xml_diff>
--- a/other/Aztech Internship_Weekly Report 14052021.docx
+++ b/other/Aztech Internship_Weekly Report 14052021.docx
@@ -108,7 +108,7 @@
               <w:sz w:val="20"/>
               <w:szCs w:val="20"/>
             </w:rPr>
-            <w:t>3rd</w:t>
+            <w:t>10th</w:t>
           </w:r>
         </w:sdtContent>
       </w:sdt>
@@ -538,7 +538,7 @@
                 <w:szCs w:val="20"/>
                 <w:lang w:val="en-US"/>
               </w:rPr>
-              <w:t>Redux and backend integration</w:t>
+              <w:t>Redux</w:t>
             </w:r>
           </w:p>
           <w:p>
@@ -566,35 +566,7 @@
                 <w:szCs w:val="20"/>
                 <w:lang w:val="en-US"/>
               </w:rPr>
-              <w:t>Completed refactoring of View page and all its subcomponents to use Redux</w:t>
-            </w:r>
-          </w:p>
-          <w:p>
-            <w:pPr>
-              <w:pStyle w:val="ListParagraph"/>
-              <w:numPr>
-                <w:ilvl w:val="0"/>
-                <w:numId w:val="2"/>
-              </w:numPr>
-              <w:autoSpaceDN w:val="0"/>
-              <w:spacing w:line="256" w:lineRule="auto"/>
-              <w:rPr>
-                <w:rFonts w:ascii="Arial" w:eastAsia="SimSun" w:hAnsi="Arial" w:cs="Arial"/>
-                <w:color w:val="0070C0"/>
-                <w:sz w:val="20"/>
-                <w:szCs w:val="20"/>
-                <w:lang w:val="en-US"/>
-              </w:rPr>
-            </w:pPr>
-            <w:r>
-              <w:rPr>
-                <w:rFonts w:ascii="Arial" w:eastAsia="SimSun" w:hAnsi="Arial" w:cs="Arial"/>
-                <w:color w:val="0070C0"/>
-                <w:sz w:val="20"/>
-                <w:szCs w:val="20"/>
-                <w:lang w:val="en-US"/>
-              </w:rPr>
-              <w:t>Modified "Levels" and "Lights" dropdown selectors to use data from backend API</w:t>
+              <w:t>Moved three.js scene UI state variables to Redux and modified affected components as needed</w:t>
             </w:r>
           </w:p>
         </w:tc>
@@ -680,7 +652,7 @@
                 <w:szCs w:val="20"/>
                 <w:lang w:val="en-US"/>
               </w:rPr>
-              <w:t xml:space="preserve"> Redux and backend integration</w:t>
+              <w:t xml:space="preserve"> Redux</w:t>
             </w:r>
           </w:p>
           <w:p>
@@ -700,54 +672,6 @@
                 <w:lang w:val="en-US"/>
               </w:rPr>
             </w:pPr>
-            <w:r>
-              <w:rPr>
-                <w:rFonts w:ascii="Arial" w:eastAsia="SimSun" w:hAnsi="Arial" w:cs="Arial"/>
-                <w:color w:val="0070C0"/>
-                <w:sz w:val="20"/>
-                <w:szCs w:val="20"/>
-                <w:lang w:val="en-US"/>
-              </w:rPr>
-              <w:t xml:space="preserve">Completed </w:t>
-            </w:r>
-            <w:r>
-              <w:rPr>
-                <w:rFonts w:ascii="Arial" w:eastAsia="SimSun" w:hAnsi="Arial" w:cs="Arial"/>
-                <w:color w:val="0070C0"/>
-                <w:sz w:val="20"/>
-                <w:szCs w:val="20"/>
-                <w:lang w:val="en-US"/>
-              </w:rPr>
-              <w:t>refactoring of Config page and all its subcomponents to use Redux</w:t>
-            </w:r>
-          </w:p>
-          <w:p>
-            <w:pPr>
-              <w:pStyle w:val="ListParagraph"/>
-              <w:numPr>
-                <w:ilvl w:val="0"/>
-                <w:numId w:val="2"/>
-              </w:numPr>
-              <w:autoSpaceDN w:val="0"/>
-              <w:spacing w:line="256" w:lineRule="auto"/>
-              <w:rPr>
-                <w:rFonts w:ascii="Arial" w:eastAsia="SimSun" w:hAnsi="Arial" w:cs="Arial"/>
-                <w:color w:val="0070C0"/>
-                <w:sz w:val="20"/>
-                <w:szCs w:val="20"/>
-                <w:lang w:val="en-US"/>
-              </w:rPr>
-            </w:pPr>
-            <w:r>
-              <w:rPr>
-                <w:rFonts w:ascii="Arial" w:eastAsia="SimSun" w:hAnsi="Arial" w:cs="Arial"/>
-                <w:color w:val="0070C0"/>
-                <w:sz w:val="20"/>
-                <w:szCs w:val="20"/>
-                <w:lang w:val="en-US"/>
-              </w:rPr>
-              <w:t>Minor UI improvements</w:t>
-            </w:r>
           </w:p>
         </w:tc>
       </w:tr>
@@ -928,49 +852,6 @@
           </w:tcPr>
           <w:p>
             <w:pPr>
-              <w:autoSpaceDN w:val="0"/>
-              <w:spacing w:line="256" w:lineRule="auto"/>
-              <w:rPr>
-                <w:rFonts w:ascii="Arial" w:eastAsia="SimSun" w:hAnsi="Arial" w:cs="Arial"/>
-                <w:color w:val="0070C0"/>
-                <w:sz w:val="20"/>
-                <w:szCs w:val="20"/>
-                <w:lang w:val="en-US"/>
-              </w:rPr>
-            </w:pPr>
-            <w:r>
-              <w:rPr>
-                <w:rFonts w:ascii="Arial" w:eastAsia="SimSun" w:hAnsi="Arial" w:cs="Arial"/>
-                <w:color w:val="0070C0"/>
-                <w:sz w:val="20"/>
-                <w:szCs w:val="20"/>
-                <w:lang w:val="en-US"/>
-              </w:rPr>
-              <w:t xml:space="preserve">LMS v3 </w:t>
-            </w:r>
-            <w:r>
-              <w:rPr>
-                <w:rFonts w:ascii="Arial" w:eastAsia="SimSun" w:hAnsi="Arial" w:cs="Arial"/>
-                <w:color w:val="0070C0"/>
-                <w:sz w:val="20"/>
-                <w:szCs w:val="20"/>
-                <w:lang w:val="en-US"/>
-              </w:rPr>
-              <w:t>R</w:t>
-            </w:r>
-            <w:r>
-              <w:rPr>
-                <w:rFonts w:ascii="Arial" w:eastAsia="SimSun" w:hAnsi="Arial" w:cs="Arial"/>
-                <w:color w:val="0070C0"/>
-                <w:sz w:val="20"/>
-                <w:szCs w:val="20"/>
-                <w:lang w:val="en-US"/>
-              </w:rPr>
-              <w:t>edux and backend integration</w:t>
-            </w:r>
-          </w:p>
-          <w:p>
-            <w:pPr>
               <w:pStyle w:val="ListParagraph"/>
               <w:numPr>
                 <w:ilvl w:val="0"/>
@@ -994,7 +875,7 @@
                 <w:szCs w:val="20"/>
                 <w:lang w:val="en-US"/>
               </w:rPr>
-              <w:t>Began work on refactoring three.js scene to use Redux, but ran into issue with getting up to date Redux store data from event listeners</w:t>
+              <w:t>n/a</w:t>
             </w:r>
           </w:p>
         </w:tc>
@@ -1565,7 +1446,7 @@
             <w:placeholder>
               <w:docPart w:val="30CDFA4F7F7248459817CEEB37FDCE6A"/>
             </w:placeholder>
-            <w:date w:fullDate="2021-05-07T00:00:00Z">
+            <w:date w:fullDate="2021-05-14T00:00:00Z">
               <w:dateFormat w:val="d/M/yyyy"/>
               <w:lid w:val="en-SG"/>
               <w:storeMappedDataAs w:val="dateTime"/>
@@ -1596,7 +1477,7 @@
                     <w:sz w:val="20"/>
                     <w:szCs w:val="20"/>
                   </w:rPr>
-                  <w:t>7</w:t>
+                  <w:t>14</w:t>
                 </w:r>
                 <w:r>
                   <w:rPr>
@@ -2942,6 +2823,7 @@
     <w:rsid w:val="008813F1"/>
     <w:rsid w:val="008C3DDC"/>
     <w:rsid w:val="00916422"/>
+    <w:rsid w:val="009320C1"/>
     <w:rsid w:val="00943BD4"/>
     <w:rsid w:val="009669EE"/>
     <w:rsid w:val="00971BAD"/>

</xml_diff>

<commit_message>
updated documentation, changed minor stuff
</commit_message>
<xml_diff>
--- a/other/Aztech Internship_Weekly Report 14052021.docx
+++ b/other/Aztech Internship_Weekly Report 14052021.docx
@@ -672,6 +672,44 @@
                 <w:lang w:val="en-US"/>
               </w:rPr>
             </w:pPr>
+            <w:r>
+              <w:rPr>
+                <w:rFonts w:ascii="Arial" w:eastAsia="SimSun" w:hAnsi="Arial" w:cs="Arial"/>
+                <w:color w:val="0070C0"/>
+                <w:sz w:val="20"/>
+                <w:szCs w:val="20"/>
+                <w:lang w:val="en-US"/>
+              </w:rPr>
+              <w:t>Moved three.js scene selection related state variables to Redux and modified affected components as needed</w:t>
+            </w:r>
+          </w:p>
+          <w:p>
+            <w:pPr>
+              <w:pStyle w:val="ListParagraph"/>
+              <w:numPr>
+                <w:ilvl w:val="0"/>
+                <w:numId w:val="2"/>
+              </w:numPr>
+              <w:autoSpaceDN w:val="0"/>
+              <w:spacing w:line="256" w:lineRule="auto"/>
+              <w:rPr>
+                <w:rFonts w:ascii="Arial" w:eastAsia="SimSun" w:hAnsi="Arial" w:cs="Arial"/>
+                <w:color w:val="0070C0"/>
+                <w:sz w:val="20"/>
+                <w:szCs w:val="20"/>
+                <w:lang w:val="en-US"/>
+              </w:rPr>
+            </w:pPr>
+            <w:r>
+              <w:rPr>
+                <w:rFonts w:ascii="Arial" w:eastAsia="SimSun" w:hAnsi="Arial" w:cs="Arial"/>
+                <w:color w:val="0070C0"/>
+                <w:sz w:val="20"/>
+                <w:szCs w:val="20"/>
+                <w:lang w:val="en-US"/>
+              </w:rPr>
+              <w:t>Resumed work on documentation</w:t>
+            </w:r>
           </w:p>
         </w:tc>
       </w:tr>
@@ -2802,6 +2840,7 @@
     <w:rsidRoot w:val="00DA0FE7"/>
     <w:rsid w:val="000849AC"/>
     <w:rsid w:val="000B4C8B"/>
+    <w:rsid w:val="000E2A12"/>
     <w:rsid w:val="001978D3"/>
     <w:rsid w:val="001C7D2E"/>
     <w:rsid w:val="001D2C44"/>

</xml_diff>

<commit_message>
energy consumption graph with api done, placeholders for 5d and 3y
</commit_message>
<xml_diff>
--- a/other/Aztech Internship_Weekly Report 14052021.docx
+++ b/other/Aztech Internship_Weekly Report 14052021.docx
@@ -794,17 +794,7 @@
                 <w:szCs w:val="20"/>
                 <w:lang w:val="en-US"/>
               </w:rPr>
-              <w:t>Redux</w:t>
-            </w:r>
-            <w:r>
-              <w:rPr>
-                <w:rFonts w:ascii="Arial" w:eastAsia="SimSun" w:hAnsi="Arial" w:cs="Arial"/>
-                <w:color w:val="0070C0"/>
-                <w:sz w:val="20"/>
-                <w:szCs w:val="20"/>
-                <w:lang w:val="en-US"/>
-              </w:rPr>
-              <w:t xml:space="preserve"> and backend integration</w:t>
+              <w:t>backend integration and documentation</w:t>
             </w:r>
           </w:p>
           <w:p>
@@ -832,7 +822,35 @@
                 <w:szCs w:val="20"/>
                 <w:lang w:val="en-US"/>
               </w:rPr>
-              <w:t>Completed refactoring of all remaining web pages to use Redux, as well as integrated the remaining available data from the API</w:t>
+              <w:t>Integrated backend API with energy consumption graph display (1 day option)</w:t>
+            </w:r>
+          </w:p>
+          <w:p>
+            <w:pPr>
+              <w:pStyle w:val="ListParagraph"/>
+              <w:numPr>
+                <w:ilvl w:val="0"/>
+                <w:numId w:val="2"/>
+              </w:numPr>
+              <w:autoSpaceDN w:val="0"/>
+              <w:spacing w:line="256" w:lineRule="auto"/>
+              <w:rPr>
+                <w:rFonts w:ascii="Arial" w:eastAsia="SimSun" w:hAnsi="Arial" w:cs="Arial"/>
+                <w:color w:val="0070C0"/>
+                <w:sz w:val="20"/>
+                <w:szCs w:val="20"/>
+                <w:lang w:val="en-US"/>
+              </w:rPr>
+            </w:pPr>
+            <w:r>
+              <w:rPr>
+                <w:rFonts w:ascii="Arial" w:eastAsia="SimSun" w:hAnsi="Arial" w:cs="Arial"/>
+                <w:color w:val="0070C0"/>
+                <w:sz w:val="20"/>
+                <w:szCs w:val="20"/>
+                <w:lang w:val="en-US"/>
+              </w:rPr>
+              <w:t>Created document listing out implemented/not implemented features for LMS v3 based on specs</w:t>
             </w:r>
           </w:p>
         </w:tc>
@@ -999,7 +1017,7 @@
                 <w:szCs w:val="20"/>
                 <w:lang w:val="en-US"/>
               </w:rPr>
-              <w:t>Redux and backend integration</w:t>
+              <w:t>backend integration and documentation</w:t>
             </w:r>
           </w:p>
           <w:p>
@@ -1019,46 +1037,6 @@
                 <w:lang w:val="en-US"/>
               </w:rPr>
             </w:pPr>
-            <w:r>
-              <w:rPr>
-                <w:rFonts w:ascii="Arial" w:eastAsia="SimSun" w:hAnsi="Arial" w:cs="Arial"/>
-                <w:color w:val="0070C0"/>
-                <w:sz w:val="20"/>
-                <w:szCs w:val="20"/>
-                <w:lang w:val="en-US"/>
-              </w:rPr>
-              <w:t xml:space="preserve">Managed to solve the problem found on Thursday, almost completed moving common data to the Redux store. Redux implementation should be complete early next week and </w:t>
-            </w:r>
-            <w:r>
-              <w:rPr>
-                <w:rFonts w:ascii="Arial" w:eastAsia="SimSun" w:hAnsi="Arial" w:cs="Arial"/>
-                <w:color w:val="0070C0"/>
-                <w:sz w:val="20"/>
-                <w:szCs w:val="20"/>
-                <w:lang w:val="en-US"/>
-              </w:rPr>
-              <w:t>able to continue</w:t>
-            </w:r>
-            <w:r>
-              <w:rPr>
-                <w:rFonts w:ascii="Arial" w:eastAsia="SimSun" w:hAnsi="Arial" w:cs="Arial"/>
-                <w:color w:val="0070C0"/>
-                <w:sz w:val="20"/>
-                <w:szCs w:val="20"/>
-                <w:lang w:val="en-US"/>
-              </w:rPr>
-              <w:t xml:space="preserve"> working on the document</w:t>
-            </w:r>
-            <w:r>
-              <w:rPr>
-                <w:rFonts w:ascii="Arial" w:eastAsia="SimSun" w:hAnsi="Arial" w:cs="Arial"/>
-                <w:color w:val="0070C0"/>
-                <w:sz w:val="20"/>
-                <w:szCs w:val="20"/>
-                <w:lang w:val="en-US"/>
-              </w:rPr>
-              <w:t>ation.</w:t>
-            </w:r>
           </w:p>
         </w:tc>
       </w:tr>
@@ -1181,7 +1159,7 @@
                     <w:szCs w:val="20"/>
                     <w:lang w:val="en-US"/>
                   </w:rPr>
-                  <w:t>Most work was moving states that were passed down through many levels of components into the Redux store for easier management and access</w:t>
+                  <w:t>Redux implementation completed</w:t>
                 </w:r>
               </w:p>
               <w:p>
@@ -1206,7 +1184,7 @@
                     <w:szCs w:val="20"/>
                     <w:lang w:val="en-US"/>
                   </w:rPr>
-                  <w:t>Available data from the API integrated</w:t>
+                  <w:t>Added additional backend API usage as available</w:t>
                 </w:r>
               </w:p>
               <w:p>
@@ -1231,32 +1209,7 @@
                     <w:szCs w:val="20"/>
                     <w:lang w:val="en-US"/>
                   </w:rPr>
-                  <w:t>Also worked on utilizing Redux for the three.js scene, mainly to keep track of common data such as UI states and the overall list of lights in the scene, which are used by multiple components.</w:t>
-                </w:r>
-              </w:p>
-              <w:p>
-                <w:pPr>
-                  <w:pStyle w:val="ListParagraph"/>
-                  <w:numPr>
-                    <w:ilvl w:val="0"/>
-                    <w:numId w:val="2"/>
-                  </w:numPr>
-                  <w:spacing w:line="276" w:lineRule="auto"/>
-                  <w:rPr>
-                    <w:rFonts w:ascii="Arial" w:eastAsia="Times New Roman" w:hAnsi="Arial" w:cs="Arial"/>
-                    <w:sz w:val="20"/>
-                    <w:szCs w:val="20"/>
-                    <w:lang w:val="en-US"/>
-                  </w:rPr>
-                </w:pPr>
-                <w:r>
-                  <w:rPr>
-                    <w:rFonts w:ascii="Arial" w:eastAsia="Times New Roman" w:hAnsi="Arial" w:cs="Arial"/>
-                    <w:sz w:val="20"/>
-                    <w:szCs w:val="20"/>
-                    <w:lang w:val="en-US"/>
-                  </w:rPr>
-                  <w:t>This setup allows for some callback functions to be moved down the hierarchy else well, reducing the need to pass them through multiple levels.</w:t>
+                  <w:t>LMS v3 features documentation</w:t>
                 </w:r>
               </w:p>
               <w:p>
@@ -2848,6 +2801,7 @@
     <w:rsid w:val="00262CE4"/>
     <w:rsid w:val="002C757F"/>
     <w:rsid w:val="002E4D25"/>
+    <w:rsid w:val="00364B0B"/>
     <w:rsid w:val="003E0F35"/>
     <w:rsid w:val="00405231"/>
     <w:rsid w:val="004403C0"/>

</xml_diff>